<commit_message>
modified: docx e pptx
</commit_message>
<xml_diff>
--- a/DocumentoDeRequisitos/Localize Jahu.docx
+++ b/DocumentoDeRequisitos/Localize Jahu.docx
@@ -2300,13 +2300,7 @@
         <w:rPr>
           <w:noProof/>
         </w:rPr>
-        <w:t>1</w:t>
-      </w:r>
-      <w:r>
-        <w:rPr>
-          <w:noProof/>
-        </w:rPr>
-        <w:t>5</w:t>
+        <w:t>15</w:t>
       </w:r>
       <w:r>
         <w:rPr>
@@ -2729,7 +2723,7 @@
         <w:rPr>
           <w:noProof/>
         </w:rPr>
-        <w:instrText xml:space="preserve"> PAGEREF _Toc166744382 \h </w:instrText>
+        <w:instrText xml:space="preserve"> PAGEREF _Toc166748334 \h </w:instrText>
       </w:r>
       <w:r>
         <w:rPr>
@@ -2791,7 +2785,7 @@
         <w:rPr>
           <w:noProof/>
         </w:rPr>
-        <w:instrText xml:space="preserve"> PAGEREF _Toc166744383 \h </w:instrText>
+        <w:instrText xml:space="preserve"> PAGEREF _Toc166748335 \h </w:instrText>
       </w:r>
       <w:r>
         <w:rPr>
@@ -2853,7 +2847,7 @@
         <w:rPr>
           <w:noProof/>
         </w:rPr>
-        <w:instrText xml:space="preserve"> PAGEREF _Toc166744384 \h </w:instrText>
+        <w:instrText xml:space="preserve"> PAGEREF _Toc166748336 \h </w:instrText>
       </w:r>
       <w:r>
         <w:rPr>
@@ -2915,7 +2909,7 @@
         <w:rPr>
           <w:noProof/>
         </w:rPr>
-        <w:instrText xml:space="preserve"> PAGEREF _Toc166744385 \h </w:instrText>
+        <w:instrText xml:space="preserve"> PAGEREF _Toc166748337 \h </w:instrText>
       </w:r>
       <w:r>
         <w:rPr>
@@ -2981,7 +2975,7 @@
           <w:noProof/>
           <w:lang w:val="en-US"/>
         </w:rPr>
-        <w:instrText xml:space="preserve"> PAGEREF _Toc166744386 \h </w:instrText>
+        <w:instrText xml:space="preserve"> PAGEREF _Toc166748338 \h </w:instrText>
       </w:r>
       <w:r>
         <w:rPr>
@@ -3044,7 +3038,7 @@
         <w:rPr>
           <w:noProof/>
         </w:rPr>
-        <w:instrText xml:space="preserve"> PAGEREF _Toc166744387 \h </w:instrText>
+        <w:instrText xml:space="preserve"> PAGEREF _Toc166748339 \h </w:instrText>
       </w:r>
       <w:r>
         <w:rPr>
@@ -3106,7 +3100,7 @@
         <w:rPr>
           <w:noProof/>
         </w:rPr>
-        <w:instrText xml:space="preserve"> PAGEREF _Toc166744388 \h </w:instrText>
+        <w:instrText xml:space="preserve"> PAGEREF _Toc166748340 \h </w:instrText>
       </w:r>
       <w:r>
         <w:rPr>
@@ -3168,7 +3162,7 @@
         <w:rPr>
           <w:noProof/>
         </w:rPr>
-        <w:instrText xml:space="preserve"> PAGEREF _Toc166744389 \h </w:instrText>
+        <w:instrText xml:space="preserve"> PAGEREF _Toc166748341 \h </w:instrText>
       </w:r>
       <w:r>
         <w:rPr>
@@ -3230,7 +3224,7 @@
         <w:rPr>
           <w:noProof/>
         </w:rPr>
-        <w:instrText xml:space="preserve"> PAGEREF _Toc166744390 \h </w:instrText>
+        <w:instrText xml:space="preserve"> PAGEREF _Toc166748342 \h </w:instrText>
       </w:r>
       <w:r>
         <w:rPr>
@@ -3274,7 +3268,7 @@
         <w:rPr>
           <w:noProof/>
         </w:rPr>
-        <w:t>Figura 10 - Modelo de Navegação</w:t>
+        <w:t>Figura 10 - Wireframe Mobile - Home</w:t>
       </w:r>
       <w:r>
         <w:rPr>
@@ -3292,7 +3286,7 @@
         <w:rPr>
           <w:noProof/>
         </w:rPr>
-        <w:instrText xml:space="preserve"> PAGEREF _Toc166744391 \h </w:instrText>
+        <w:instrText xml:space="preserve"> PAGEREF _Toc166748343 \h </w:instrText>
       </w:r>
       <w:r>
         <w:rPr>
@@ -3309,7 +3303,7 @@
         <w:rPr>
           <w:noProof/>
         </w:rPr>
-        <w:t>23</w:t>
+        <w:t>24</w:t>
       </w:r>
       <w:r>
         <w:rPr>
@@ -3336,7 +3330,7 @@
         <w:rPr>
           <w:noProof/>
         </w:rPr>
-        <w:t>Figura 11 - Documento HTML da página de exibição de eventos</w:t>
+        <w:t>Figura 11 - Wireframe Mobile - Exibir Evento</w:t>
       </w:r>
       <w:r>
         <w:rPr>
@@ -3354,7 +3348,7 @@
         <w:rPr>
           <w:noProof/>
         </w:rPr>
-        <w:instrText xml:space="preserve"> PAGEREF _Toc166744392 \h </w:instrText>
+        <w:instrText xml:space="preserve"> PAGEREF _Toc166748344 \h </w:instrText>
       </w:r>
       <w:r>
         <w:rPr>
@@ -3371,7 +3365,7 @@
         <w:rPr>
           <w:noProof/>
         </w:rPr>
-        <w:t>26</w:t>
+        <w:t>25</w:t>
       </w:r>
       <w:r>
         <w:rPr>
@@ -3398,7 +3392,7 @@
         <w:rPr>
           <w:noProof/>
         </w:rPr>
-        <w:t>Figura 12 - Documento HTML da página principal</w:t>
+        <w:t>Figura 12 - Wireframe Mobile - Exibir Evento</w:t>
       </w:r>
       <w:r>
         <w:rPr>
@@ -3416,7 +3410,7 @@
         <w:rPr>
           <w:noProof/>
         </w:rPr>
-        <w:instrText xml:space="preserve"> PAGEREF _Toc166744393 \h </w:instrText>
+        <w:instrText xml:space="preserve"> PAGEREF _Toc166748345 \h </w:instrText>
       </w:r>
       <w:r>
         <w:rPr>
@@ -3433,7 +3427,7 @@
         <w:rPr>
           <w:noProof/>
         </w:rPr>
-        <w:t>27</w:t>
+        <w:t>26</w:t>
       </w:r>
       <w:r>
         <w:rPr>
@@ -3460,7 +3454,7 @@
         <w:rPr>
           <w:noProof/>
         </w:rPr>
-        <w:t>Figura 13 - Final do Documento HTML da página principal</w:t>
+        <w:t>Figura 13 - Wireframe Mobile - Cadastrar Evento</w:t>
       </w:r>
       <w:r>
         <w:rPr>
@@ -3478,7 +3472,7 @@
         <w:rPr>
           <w:noProof/>
         </w:rPr>
-        <w:instrText xml:space="preserve"> PAGEREF _Toc166744394 \h </w:instrText>
+        <w:instrText xml:space="preserve"> PAGEREF _Toc166748346 \h </w:instrText>
       </w:r>
       <w:r>
         <w:rPr>
@@ -3495,7 +3489,7 @@
         <w:rPr>
           <w:noProof/>
         </w:rPr>
-        <w:t>28</w:t>
+        <w:t>27</w:t>
       </w:r>
       <w:r>
         <w:rPr>
@@ -3522,7 +3516,7 @@
         <w:rPr>
           <w:noProof/>
         </w:rPr>
-        <w:t>Figura 14 - Documento CSS da página principal</w:t>
+        <w:t>Figura 14 - Wireframe Mobile - Cadastrar Evento</w:t>
       </w:r>
       <w:r>
         <w:rPr>
@@ -3540,7 +3534,7 @@
         <w:rPr>
           <w:noProof/>
         </w:rPr>
-        <w:instrText xml:space="preserve"> PAGEREF _Toc166744395 \h </w:instrText>
+        <w:instrText xml:space="preserve"> PAGEREF _Toc166748347 \h </w:instrText>
       </w:r>
       <w:r>
         <w:rPr>
@@ -3557,7 +3551,7 @@
         <w:rPr>
           <w:noProof/>
         </w:rPr>
-        <w:t>30</w:t>
+        <w:t>28</w:t>
       </w:r>
       <w:r>
         <w:rPr>
@@ -3584,7 +3578,7 @@
         <w:rPr>
           <w:noProof/>
         </w:rPr>
-        <w:t>Figura 15 - Documento CSS da estilização dos menus</w:t>
+        <w:t>Figura 15 - Modelo de Navegação</w:t>
       </w:r>
       <w:r>
         <w:rPr>
@@ -3602,7 +3596,7 @@
         <w:rPr>
           <w:noProof/>
         </w:rPr>
-        <w:instrText xml:space="preserve"> PAGEREF _Toc166744396 \h </w:instrText>
+        <w:instrText xml:space="preserve"> PAGEREF _Toc166748348 \h </w:instrText>
       </w:r>
       <w:r>
         <w:rPr>
@@ -3619,7 +3613,7 @@
         <w:rPr>
           <w:noProof/>
         </w:rPr>
-        <w:t>31</w:t>
+        <w:t>29</w:t>
       </w:r>
       <w:r>
         <w:rPr>
@@ -3646,7 +3640,7 @@
         <w:rPr>
           <w:noProof/>
         </w:rPr>
-        <w:t>Figura 16 - Documento CSS da página de exibição de eventos</w:t>
+        <w:t>Figura 16 - Documento HTML da página de exibição de eventos</w:t>
       </w:r>
       <w:r>
         <w:rPr>
@@ -3664,7 +3658,7 @@
         <w:rPr>
           <w:noProof/>
         </w:rPr>
-        <w:instrText xml:space="preserve"> PAGEREF _Toc166744397 \h </w:instrText>
+        <w:instrText xml:space="preserve"> PAGEREF _Toc166748349 \h </w:instrText>
       </w:r>
       <w:r>
         <w:rPr>
@@ -3682,6 +3676,316 @@
           <w:noProof/>
         </w:rPr>
         <w:t>32</w:t>
+      </w:r>
+      <w:r>
+        <w:rPr>
+          <w:noProof/>
+        </w:rPr>
+        <w:fldChar w:fldCharType="end"/>
+      </w:r>
+    </w:p>
+    <w:p>
+      <w:pPr>
+        <w:pStyle w:val="ndicedeilustraes"/>
+        <w:tabs>
+          <w:tab w:val="right" w:leader="dot" w:pos="9062"/>
+        </w:tabs>
+        <w:rPr>
+          <w:rFonts w:asciiTheme="minorHAnsi" w:eastAsiaTheme="minorEastAsia" w:hAnsiTheme="minorHAnsi" w:cstheme="minorBidi"/>
+          <w:noProof/>
+          <w:kern w:val="2"/>
+          <w:szCs w:val="24"/>
+          <w14:ligatures w14:val="standardContextual"/>
+        </w:rPr>
+      </w:pPr>
+      <w:r>
+        <w:rPr>
+          <w:noProof/>
+        </w:rPr>
+        <w:t>Figura 17 - Documento HTML da página principal</w:t>
+      </w:r>
+      <w:r>
+        <w:rPr>
+          <w:noProof/>
+        </w:rPr>
+        <w:tab/>
+      </w:r>
+      <w:r>
+        <w:rPr>
+          <w:noProof/>
+        </w:rPr>
+        <w:fldChar w:fldCharType="begin"/>
+      </w:r>
+      <w:r>
+        <w:rPr>
+          <w:noProof/>
+        </w:rPr>
+        <w:instrText xml:space="preserve"> PAGEREF _Toc166748350 \h </w:instrText>
+      </w:r>
+      <w:r>
+        <w:rPr>
+          <w:noProof/>
+        </w:rPr>
+      </w:r>
+      <w:r>
+        <w:rPr>
+          <w:noProof/>
+        </w:rPr>
+        <w:fldChar w:fldCharType="separate"/>
+      </w:r>
+      <w:r>
+        <w:rPr>
+          <w:noProof/>
+        </w:rPr>
+        <w:t>33</w:t>
+      </w:r>
+      <w:r>
+        <w:rPr>
+          <w:noProof/>
+        </w:rPr>
+        <w:fldChar w:fldCharType="end"/>
+      </w:r>
+    </w:p>
+    <w:p>
+      <w:pPr>
+        <w:pStyle w:val="ndicedeilustraes"/>
+        <w:tabs>
+          <w:tab w:val="right" w:leader="dot" w:pos="9062"/>
+        </w:tabs>
+        <w:rPr>
+          <w:rFonts w:asciiTheme="minorHAnsi" w:eastAsiaTheme="minorEastAsia" w:hAnsiTheme="minorHAnsi" w:cstheme="minorBidi"/>
+          <w:noProof/>
+          <w:kern w:val="2"/>
+          <w:szCs w:val="24"/>
+          <w14:ligatures w14:val="standardContextual"/>
+        </w:rPr>
+      </w:pPr>
+      <w:r>
+        <w:rPr>
+          <w:noProof/>
+        </w:rPr>
+        <w:t>Figura 18 - Final do Documento HTML da página principal</w:t>
+      </w:r>
+      <w:r>
+        <w:rPr>
+          <w:noProof/>
+        </w:rPr>
+        <w:tab/>
+      </w:r>
+      <w:r>
+        <w:rPr>
+          <w:noProof/>
+        </w:rPr>
+        <w:fldChar w:fldCharType="begin"/>
+      </w:r>
+      <w:r>
+        <w:rPr>
+          <w:noProof/>
+        </w:rPr>
+        <w:instrText xml:space="preserve"> PAGEREF _Toc166748351 \h </w:instrText>
+      </w:r>
+      <w:r>
+        <w:rPr>
+          <w:noProof/>
+        </w:rPr>
+      </w:r>
+      <w:r>
+        <w:rPr>
+          <w:noProof/>
+        </w:rPr>
+        <w:fldChar w:fldCharType="separate"/>
+      </w:r>
+      <w:r>
+        <w:rPr>
+          <w:noProof/>
+        </w:rPr>
+        <w:t>34</w:t>
+      </w:r>
+      <w:r>
+        <w:rPr>
+          <w:noProof/>
+        </w:rPr>
+        <w:fldChar w:fldCharType="end"/>
+      </w:r>
+    </w:p>
+    <w:p>
+      <w:pPr>
+        <w:pStyle w:val="ndicedeilustraes"/>
+        <w:tabs>
+          <w:tab w:val="right" w:leader="dot" w:pos="9062"/>
+        </w:tabs>
+        <w:rPr>
+          <w:rFonts w:asciiTheme="minorHAnsi" w:eastAsiaTheme="minorEastAsia" w:hAnsiTheme="minorHAnsi" w:cstheme="minorBidi"/>
+          <w:noProof/>
+          <w:kern w:val="2"/>
+          <w:szCs w:val="24"/>
+          <w14:ligatures w14:val="standardContextual"/>
+        </w:rPr>
+      </w:pPr>
+      <w:r>
+        <w:rPr>
+          <w:noProof/>
+        </w:rPr>
+        <w:t>Figura 19 - Documento CSS da página principal</w:t>
+      </w:r>
+      <w:r>
+        <w:rPr>
+          <w:noProof/>
+        </w:rPr>
+        <w:tab/>
+      </w:r>
+      <w:r>
+        <w:rPr>
+          <w:noProof/>
+        </w:rPr>
+        <w:fldChar w:fldCharType="begin"/>
+      </w:r>
+      <w:r>
+        <w:rPr>
+          <w:noProof/>
+        </w:rPr>
+        <w:instrText xml:space="preserve"> PAGEREF _Toc166748352 \h </w:instrText>
+      </w:r>
+      <w:r>
+        <w:rPr>
+          <w:noProof/>
+        </w:rPr>
+      </w:r>
+      <w:r>
+        <w:rPr>
+          <w:noProof/>
+        </w:rPr>
+        <w:fldChar w:fldCharType="separate"/>
+      </w:r>
+      <w:r>
+        <w:rPr>
+          <w:noProof/>
+        </w:rPr>
+        <w:t>36</w:t>
+      </w:r>
+      <w:r>
+        <w:rPr>
+          <w:noProof/>
+        </w:rPr>
+        <w:fldChar w:fldCharType="end"/>
+      </w:r>
+    </w:p>
+    <w:p>
+      <w:pPr>
+        <w:pStyle w:val="ndicedeilustraes"/>
+        <w:tabs>
+          <w:tab w:val="right" w:leader="dot" w:pos="9062"/>
+        </w:tabs>
+        <w:rPr>
+          <w:rFonts w:asciiTheme="minorHAnsi" w:eastAsiaTheme="minorEastAsia" w:hAnsiTheme="minorHAnsi" w:cstheme="minorBidi"/>
+          <w:noProof/>
+          <w:kern w:val="2"/>
+          <w:szCs w:val="24"/>
+          <w14:ligatures w14:val="standardContextual"/>
+        </w:rPr>
+      </w:pPr>
+      <w:r>
+        <w:rPr>
+          <w:noProof/>
+        </w:rPr>
+        <w:t>Figura 20 - Documento CSS da estilização dos menus</w:t>
+      </w:r>
+      <w:r>
+        <w:rPr>
+          <w:noProof/>
+        </w:rPr>
+        <w:tab/>
+      </w:r>
+      <w:r>
+        <w:rPr>
+          <w:noProof/>
+        </w:rPr>
+        <w:fldChar w:fldCharType="begin"/>
+      </w:r>
+      <w:r>
+        <w:rPr>
+          <w:noProof/>
+        </w:rPr>
+        <w:instrText xml:space="preserve"> PAGEREF _Toc166748353 \h </w:instrText>
+      </w:r>
+      <w:r>
+        <w:rPr>
+          <w:noProof/>
+        </w:rPr>
+      </w:r>
+      <w:r>
+        <w:rPr>
+          <w:noProof/>
+        </w:rPr>
+        <w:fldChar w:fldCharType="separate"/>
+      </w:r>
+      <w:r>
+        <w:rPr>
+          <w:noProof/>
+        </w:rPr>
+        <w:t>37</w:t>
+      </w:r>
+      <w:r>
+        <w:rPr>
+          <w:noProof/>
+        </w:rPr>
+        <w:fldChar w:fldCharType="end"/>
+      </w:r>
+    </w:p>
+    <w:p>
+      <w:pPr>
+        <w:pStyle w:val="ndicedeilustraes"/>
+        <w:tabs>
+          <w:tab w:val="right" w:leader="dot" w:pos="9062"/>
+        </w:tabs>
+        <w:rPr>
+          <w:rFonts w:asciiTheme="minorHAnsi" w:eastAsiaTheme="minorEastAsia" w:hAnsiTheme="minorHAnsi" w:cstheme="minorBidi"/>
+          <w:noProof/>
+          <w:kern w:val="2"/>
+          <w:szCs w:val="24"/>
+          <w14:ligatures w14:val="standardContextual"/>
+        </w:rPr>
+      </w:pPr>
+      <w:r>
+        <w:rPr>
+          <w:noProof/>
+        </w:rPr>
+        <w:t>Figura 21 - Documento CSS da página de exibição de eventos</w:t>
+      </w:r>
+      <w:r>
+        <w:rPr>
+          <w:noProof/>
+        </w:rPr>
+        <w:tab/>
+      </w:r>
+      <w:r>
+        <w:rPr>
+          <w:noProof/>
+        </w:rPr>
+        <w:fldChar w:fldCharType="begin"/>
+      </w:r>
+      <w:r>
+        <w:rPr>
+          <w:noProof/>
+        </w:rPr>
+        <w:instrText xml:space="preserve"> PAGEREF _Toc166748354 \h </w:instrText>
+      </w:r>
+      <w:r>
+        <w:rPr>
+          <w:noProof/>
+        </w:rPr>
+      </w:r>
+      <w:r>
+        <w:rPr>
+          <w:noProof/>
+        </w:rPr>
+        <w:fldChar w:fldCharType="separate"/>
+      </w:r>
+      <w:r>
+        <w:rPr>
+          <w:noProof/>
+        </w:rPr>
+        <w:t>38</w:t>
       </w:r>
       <w:r>
         <w:rPr>
@@ -3910,39 +4214,20 @@
     </w:p>
     <w:p>
       <w:r>
-        <w:t>Para hospedar</w:t>
-      </w:r>
-      <w:r>
-        <w:t xml:space="preserve"> a aplicação em sua fase </w:t>
-      </w:r>
-      <w:r>
-        <w:t>inicial</w:t>
-      </w:r>
-      <w:r>
-        <w:t xml:space="preserve"> utilizaremos</w:t>
-      </w:r>
-      <w:r>
-        <w:t xml:space="preserve"> </w:t>
-      </w:r>
-      <w:r>
-        <w:t xml:space="preserve">o </w:t>
-      </w:r>
-      <w:proofErr w:type="spellStart"/>
-      <w:r>
-        <w:t>V</w:t>
-      </w:r>
-      <w:r>
-        <w:t>ercel</w:t>
-      </w:r>
-      <w:proofErr w:type="spellEnd"/>
-      <w:r>
-        <w:t>, que é uma plataforma voltada para sites estáticos e frameworks front-end</w:t>
-      </w:r>
-      <w:r>
-        <w:t>.</w:t>
-      </w:r>
-    </w:p>
-    <w:p/>
+        <w:t>Para a hospedagem e gerenciamento do site utilizaremos o GitHub Pages (github.io). Esta escolha se deve à facilidade de integração com o repositório de código no GitHub, permitindo um fluxo de trabalho contínuo e eficiente.</w:t>
+      </w:r>
+    </w:p>
+    <w:p>
+      <w:pPr>
+        <w:widowControl/>
+        <w:spacing w:line="240" w:lineRule="auto"/>
+        <w:ind w:firstLine="0"/>
+        <w:jc w:val="left"/>
+      </w:pPr>
+      <w:r>
+        <w:br w:type="page"/>
+      </w:r>
+    </w:p>
     <w:p>
       <w:pPr>
         <w:rPr>
@@ -3956,6 +4241,7 @@
           <w:b/>
           <w:bCs/>
         </w:rPr>
+        <w:lastRenderedPageBreak/>
         <w:t>Ferramentas de Controle de Versão:</w:t>
       </w:r>
       <w:bookmarkEnd w:id="10"/>
@@ -5278,7 +5564,7 @@
       <w:pPr>
         <w:pStyle w:val="Figura"/>
       </w:pPr>
-      <w:bookmarkStart w:id="46" w:name="_Toc166744382"/>
+      <w:bookmarkStart w:id="46" w:name="_Toc166748334"/>
       <w:r>
         <w:t xml:space="preserve">Figura </w:t>
       </w:r>
@@ -5379,8 +5665,8 @@
       <w:pPr>
         <w:pStyle w:val="Ttulo2"/>
       </w:pPr>
-      <w:bookmarkStart w:id="47" w:name="_Toc165310879"/>
-      <w:bookmarkStart w:id="48" w:name="_Toc166738961"/>
+      <w:bookmarkStart w:id="47" w:name="_Toc166738961"/>
+      <w:bookmarkStart w:id="48" w:name="_Toc165310879"/>
       <w:r>
         <w:t xml:space="preserve">O </w:t>
       </w:r>
@@ -5393,76 +5679,76 @@
       <w:r>
         <w:t>?</w:t>
       </w:r>
+      <w:bookmarkEnd w:id="47"/>
+    </w:p>
+    <w:p>
+      <w:pPr>
+        <w:rPr>
+          <w:b/>
+          <w:bCs/>
+        </w:rPr>
+      </w:pPr>
+      <w:bookmarkStart w:id="49" w:name="_Toc165310882"/>
+      <w:r>
+        <w:rPr>
+          <w:b/>
+          <w:bCs/>
+        </w:rPr>
+        <w:t>Proposta de valor</w:t>
+      </w:r>
+      <w:bookmarkEnd w:id="49"/>
+    </w:p>
+    <w:p>
+      <w:r>
+        <w:t>Uma plataforma centra</w:t>
+      </w:r>
+      <w:r>
+        <w:t>l</w:t>
+      </w:r>
+      <w:r>
+        <w:t>izada e acessível, fácil acesso a uma variedade de eventos culturais, exposições de arte, apresentações musicais e outras atividades artísticas que acontecem em jaú, promoção do trabalho de artistas locais, promover eventos e iniciativas culturais.</w:t>
+      </w:r>
+    </w:p>
+    <w:p/>
+    <w:p>
+      <w:pPr>
+        <w:pStyle w:val="Ttulo2"/>
+      </w:pPr>
+      <w:bookmarkStart w:id="50" w:name="_Toc166738962"/>
+      <w:r>
+        <w:t>Como será elaborado?</w:t>
+      </w:r>
+      <w:bookmarkEnd w:id="50"/>
+    </w:p>
+    <w:p>
+      <w:pPr>
+        <w:rPr>
+          <w:b/>
+          <w:bCs/>
+        </w:rPr>
+      </w:pPr>
+      <w:r>
+        <w:rPr>
+          <w:b/>
+          <w:bCs/>
+        </w:rPr>
+        <w:t>Par</w:t>
+      </w:r>
+      <w:r>
+        <w:rPr>
+          <w:b/>
+          <w:bCs/>
+        </w:rPr>
+        <w:t>c</w:t>
+      </w:r>
+      <w:r>
+        <w:rPr>
+          <w:b/>
+          <w:bCs/>
+        </w:rPr>
+        <w:t>erias principais</w:t>
+      </w:r>
       <w:bookmarkEnd w:id="48"/>
-    </w:p>
-    <w:p>
-      <w:pPr>
-        <w:rPr>
-          <w:b/>
-          <w:bCs/>
-        </w:rPr>
-      </w:pPr>
-      <w:bookmarkStart w:id="49" w:name="_Toc165310882"/>
-      <w:r>
-        <w:rPr>
-          <w:b/>
-          <w:bCs/>
-        </w:rPr>
-        <w:t>Proposta de valor</w:t>
-      </w:r>
-      <w:bookmarkEnd w:id="49"/>
-    </w:p>
-    <w:p>
-      <w:r>
-        <w:t>Uma plataforma centra</w:t>
-      </w:r>
-      <w:r>
-        <w:t>l</w:t>
-      </w:r>
-      <w:r>
-        <w:t>izada e acessível, fácil acesso a uma variedade de eventos culturais, exposições de arte, apresentações musicais e outras atividades artísticas que acontecem em jaú, promoção do trabalho de artistas locais, promover eventos e iniciativas culturais.</w:t>
-      </w:r>
-    </w:p>
-    <w:p/>
-    <w:p>
-      <w:pPr>
-        <w:pStyle w:val="Ttulo2"/>
-      </w:pPr>
-      <w:bookmarkStart w:id="50" w:name="_Toc166738962"/>
-      <w:r>
-        <w:t>Como será elaborado?</w:t>
-      </w:r>
-      <w:bookmarkEnd w:id="50"/>
-    </w:p>
-    <w:p>
-      <w:pPr>
-        <w:rPr>
-          <w:b/>
-          <w:bCs/>
-        </w:rPr>
-      </w:pPr>
-      <w:r>
-        <w:rPr>
-          <w:b/>
-          <w:bCs/>
-        </w:rPr>
-        <w:t>Par</w:t>
-      </w:r>
-      <w:r>
-        <w:rPr>
-          <w:b/>
-          <w:bCs/>
-        </w:rPr>
-        <w:t>c</w:t>
-      </w:r>
-      <w:r>
-        <w:rPr>
-          <w:b/>
-          <w:bCs/>
-        </w:rPr>
-        <w:t>erias principais</w:t>
-      </w:r>
-      <w:bookmarkEnd w:id="47"/>
     </w:p>
     <w:p>
       <w:r>
@@ -6218,7 +6504,7 @@
                             <w:pPr>
                               <w:pStyle w:val="Figura"/>
                             </w:pPr>
-                            <w:bookmarkStart w:id="64" w:name="_Toc166744383"/>
+                            <w:bookmarkStart w:id="64" w:name="_Toc166748335"/>
                             <w:r>
                               <w:t xml:space="preserve">Figura </w:t>
                             </w:r>
@@ -6278,7 +6564,7 @@
                       <w:pPr>
                         <w:pStyle w:val="Figura"/>
                       </w:pPr>
-                      <w:bookmarkStart w:id="65" w:name="_Toc166744383"/>
+                      <w:bookmarkStart w:id="65" w:name="_Toc166748335"/>
                       <w:r>
                         <w:t xml:space="preserve">Figura </w:t>
                       </w:r>
@@ -6457,7 +6743,7 @@
       <w:pPr>
         <w:pStyle w:val="Figura"/>
       </w:pPr>
-      <w:bookmarkStart w:id="66" w:name="_Toc166744384"/>
+      <w:bookmarkStart w:id="66" w:name="_Toc166748336"/>
       <w:r>
         <w:t xml:space="preserve">Figura </w:t>
       </w:r>
@@ -6617,7 +6903,7 @@
       <w:pPr>
         <w:pStyle w:val="Figura"/>
       </w:pPr>
-      <w:bookmarkStart w:id="67" w:name="_Toc166744385"/>
+      <w:bookmarkStart w:id="67" w:name="_Toc166748337"/>
       <w:r>
         <w:t xml:space="preserve">Figura </w:t>
       </w:r>
@@ -6867,12 +7153,14 @@
         <w:rPr>
           <w:b/>
           <w:bCs/>
-        </w:rPr>
-      </w:pPr>
-      <w:r>
-        <w:rPr>
-          <w:b/>
-          <w:bCs/>
+          <w:lang w:val="en-US"/>
+        </w:rPr>
+      </w:pPr>
+      <w:r>
+        <w:rPr>
+          <w:b/>
+          <w:bCs/>
+          <w:lang w:val="en-US"/>
         </w:rPr>
         <w:t>Home</w:t>
       </w:r>
@@ -6884,7 +7172,7 @@
           <w:lang w:val="en-US"/>
         </w:rPr>
       </w:pPr>
-      <w:bookmarkStart w:id="68" w:name="_Toc166744386"/>
+      <w:bookmarkStart w:id="68" w:name="_Toc166748338"/>
       <w:proofErr w:type="spellStart"/>
       <w:r>
         <w:rPr>
@@ -7054,7 +7342,7 @@
         <mc:AlternateContent>
           <mc:Choice Requires="wps">
             <w:drawing>
-              <wp:anchor distT="0" distB="0" distL="114300" distR="114300" simplePos="0" relativeHeight="251664390" behindDoc="0" locked="0" layoutInCell="1" allowOverlap="1" wp14:anchorId="3A6BE163" wp14:editId="1E76F86A">
+              <wp:anchor distT="0" distB="0" distL="114300" distR="114300" simplePos="0" relativeHeight="251658249" behindDoc="0" locked="0" layoutInCell="1" allowOverlap="1" wp14:anchorId="3A6BE163" wp14:editId="1E76F86A">
                 <wp:simplePos x="0" y="0"/>
                 <wp:positionH relativeFrom="page">
                   <wp:align>center</wp:align>
@@ -7090,7 +7378,7 @@
                             <w:pPr>
                               <w:pStyle w:val="Figura"/>
                             </w:pPr>
-                            <w:bookmarkStart w:id="69" w:name="_Toc166744387"/>
+                            <w:bookmarkStart w:id="69" w:name="_Toc166748339"/>
                             <w:r>
                               <w:t xml:space="preserve">Figura </w:t>
                             </w:r>
@@ -7154,14 +7442,14 @@
           </mc:Choice>
           <mc:Fallback>
             <w:pict>
-              <v:shape w14:anchorId="3A6BE163" id="_x0000_s1027" type="#_x0000_t202" style="position:absolute;left:0;text-align:left;margin-left:0;margin-top:28.35pt;width:453.6pt;height:28.5pt;z-index:251664390;visibility:visible;mso-wrap-style:square;mso-height-percent:0;mso-wrap-distance-left:9pt;mso-wrap-distance-top:0;mso-wrap-distance-right:9pt;mso-wrap-distance-bottom:0;mso-position-horizontal:center;mso-position-horizontal-relative:page;mso-position-vertical:absolute;mso-position-vertical-relative:text;mso-height-percent:0;mso-height-relative:margin;v-text-anchor:top" o:gfxdata="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" filled="f" stroked="f">
+              <v:shape w14:anchorId="3A6BE163" id="_x0000_s1027" type="#_x0000_t202" style="position:absolute;left:0;text-align:left;margin-left:0;margin-top:28.35pt;width:453.6pt;height:28.5pt;z-index:251658249;visibility:visible;mso-wrap-style:square;mso-height-percent:0;mso-wrap-distance-left:9pt;mso-wrap-distance-top:0;mso-wrap-distance-right:9pt;mso-wrap-distance-bottom:0;mso-position-horizontal:center;mso-position-horizontal-relative:page;mso-position-vertical:absolute;mso-position-vertical-relative:text;mso-height-percent:0;mso-height-relative:margin;v-text-anchor:top" o:gfxdata="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" filled="f" stroked="f">
                 <v:textbox inset="0,0,0,0">
                   <w:txbxContent>
                     <w:p>
                       <w:pPr>
                         <w:pStyle w:val="Figura"/>
                       </w:pPr>
-                      <w:bookmarkStart w:id="70" w:name="_Toc166744387"/>
+                      <w:bookmarkStart w:id="70" w:name="_Toc166748339"/>
                       <w:r>
                         <w:t xml:space="preserve">Figura </w:t>
                       </w:r>
@@ -7229,7 +7517,7 @@
           <w:noProof/>
         </w:rPr>
         <w:drawing>
-          <wp:anchor distT="0" distB="0" distL="114300" distR="114300" simplePos="0" relativeHeight="251665414" behindDoc="0" locked="0" layoutInCell="1" allowOverlap="1" wp14:anchorId="067E739A" wp14:editId="3DEA5EA7">
+          <wp:anchor distT="0" distB="0" distL="114300" distR="114300" simplePos="0" relativeHeight="251658250" behindDoc="0" locked="0" layoutInCell="1" allowOverlap="1" wp14:anchorId="067E739A" wp14:editId="3DEA5EA7">
             <wp:simplePos x="0" y="0"/>
             <wp:positionH relativeFrom="margin">
               <wp:align>right</wp:align>
@@ -7349,7 +7637,7 @@
       <w:pPr>
         <w:pStyle w:val="Figura"/>
       </w:pPr>
-      <w:bookmarkStart w:id="71" w:name="_Toc166744388"/>
+      <w:bookmarkStart w:id="71" w:name="_Toc166748340"/>
       <w:r>
         <w:t xml:space="preserve">Figura </w:t>
       </w:r>
@@ -7511,7 +7799,7 @@
       <w:pPr>
         <w:pStyle w:val="Figura"/>
       </w:pPr>
-      <w:bookmarkStart w:id="72" w:name="_Toc166744389"/>
+      <w:bookmarkStart w:id="72" w:name="_Toc166748341"/>
       <w:r>
         <w:t xml:space="preserve">Figura </w:t>
       </w:r>
@@ -7643,7 +7931,7 @@
         </w:rPr>
         <w:lastRenderedPageBreak/>
         <w:drawing>
-          <wp:anchor distT="0" distB="0" distL="114300" distR="114300" simplePos="0" relativeHeight="251666438" behindDoc="0" locked="0" layoutInCell="1" allowOverlap="1" wp14:anchorId="3174A0CC" wp14:editId="70AC4BCC">
+          <wp:anchor distT="0" distB="0" distL="114300" distR="114300" simplePos="0" relativeHeight="251658251" behindDoc="0" locked="0" layoutInCell="1" allowOverlap="1" wp14:anchorId="3174A0CC" wp14:editId="70AC4BCC">
             <wp:simplePos x="0" y="0"/>
             <wp:positionH relativeFrom="page">
               <wp:posOffset>871855</wp:posOffset>
@@ -7732,7 +8020,7 @@
         <mc:AlternateContent>
           <mc:Choice Requires="wps">
             <w:drawing>
-              <wp:anchor distT="0" distB="0" distL="114300" distR="114300" simplePos="0" relativeHeight="251668486" behindDoc="0" locked="0" layoutInCell="1" allowOverlap="1" wp14:anchorId="163B52A5" wp14:editId="2FD77207">
+              <wp:anchor distT="0" distB="0" distL="114300" distR="114300" simplePos="0" relativeHeight="251658252" behindDoc="0" locked="0" layoutInCell="1" allowOverlap="1" wp14:anchorId="163B52A5" wp14:editId="2FD77207">
                 <wp:simplePos x="0" y="0"/>
                 <wp:positionH relativeFrom="column">
                   <wp:posOffset>-179705</wp:posOffset>
@@ -7772,7 +8060,7 @@
                                 <w:noProof/>
                               </w:rPr>
                             </w:pPr>
-                            <w:bookmarkStart w:id="73" w:name="_Toc166744390"/>
+                            <w:bookmarkStart w:id="73" w:name="_Toc166748342"/>
                             <w:r>
                               <w:t xml:space="preserve">Figura </w:t>
                             </w:r>
@@ -7818,7 +8106,7 @@
           </mc:Choice>
           <mc:Fallback>
             <w:pict>
-              <v:shape w14:anchorId="163B52A5" id="_x0000_s1028" type="#_x0000_t202" style="position:absolute;left:0;text-align:left;margin-left:-14.15pt;margin-top:-19.95pt;width:453.6pt;height:36pt;z-index:251668486;visibility:visible;mso-wrap-style:square;mso-wrap-distance-left:9pt;mso-wrap-distance-top:0;mso-wrap-distance-right:9pt;mso-wrap-distance-bottom:0;mso-position-horizontal:absolute;mso-position-horizontal-relative:text;mso-position-vertical:absolute;mso-position-vertical-relative:text;v-text-anchor:top" o:gfxdata="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" filled="f" stroked="f">
+              <v:shape w14:anchorId="163B52A5" id="_x0000_s1028" type="#_x0000_t202" style="position:absolute;left:0;text-align:left;margin-left:-14.15pt;margin-top:-19.95pt;width:453.6pt;height:36pt;z-index:251658252;visibility:visible;mso-wrap-style:square;mso-wrap-distance-left:9pt;mso-wrap-distance-top:0;mso-wrap-distance-right:9pt;mso-wrap-distance-bottom:0;mso-position-horizontal:absolute;mso-position-horizontal-relative:text;mso-position-vertical:absolute;mso-position-vertical-relative:text;v-text-anchor:top" o:gfxdata="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" filled="f" stroked="f">
                 <v:textbox inset="0,0,0,0">
                   <w:txbxContent>
                     <w:p>
@@ -7829,7 +8117,7 @@
                           <w:noProof/>
                         </w:rPr>
                       </w:pPr>
-                      <w:bookmarkStart w:id="74" w:name="_Toc166744390"/>
+                      <w:bookmarkStart w:id="74" w:name="_Toc166748342"/>
                       <w:r>
                         <w:t xml:space="preserve">Figura </w:t>
                       </w:r>
@@ -7896,6 +8184,47 @@
       </w:r>
     </w:p>
     <w:p>
+      <w:r>
+        <w:t xml:space="preserve">A versão mobile da aplicação foi desenvolvida com foco em proporcionar uma experiência de usuário otimizada para dispositivos móveis. </w:t>
+      </w:r>
+      <w:r>
+        <w:t>No</w:t>
+      </w:r>
+      <w:r>
+        <w:t xml:space="preserve"> </w:t>
+      </w:r>
+      <w:r>
+        <w:t>W</w:t>
+      </w:r>
+      <w:r>
+        <w:t xml:space="preserve">ireframe da versão </w:t>
+      </w:r>
+      <w:r>
+        <w:t>Mobile</w:t>
+      </w:r>
+      <w:r>
+        <w:t>, ajusta</w:t>
+      </w:r>
+      <w:r>
+        <w:t>mos</w:t>
+      </w:r>
+      <w:r>
+        <w:t xml:space="preserve"> a escala e reorganiza</w:t>
+      </w:r>
+      <w:r>
+        <w:t>mos</w:t>
+      </w:r>
+      <w:r>
+        <w:t xml:space="preserve"> os elementos para garantir uma navegação intuitiva e funcional em telas menores. Priorizamos a usabilidade e a acessibilidade, assegurando que todas as funcionalidades importantes estivessem facilmente acessíveis, mantendo a coerência visual e a identidade do </w:t>
+      </w:r>
+      <w:r>
+        <w:t>Localize Jahu</w:t>
+      </w:r>
+      <w:r>
+        <w:t xml:space="preserve"> em todos os dispositivos.</w:t>
+      </w:r>
+    </w:p>
+    <w:p>
       <w:pPr>
         <w:ind w:firstLine="0"/>
         <w:rPr>
@@ -7906,35 +8235,67 @@
     </w:p>
     <w:p>
       <w:pPr>
-        <w:rPr>
-          <w:b/>
-          <w:bCs/>
-          <w:lang w:val="en-US"/>
-        </w:rPr>
-      </w:pPr>
-      <w:r>
-        <w:rPr>
-          <w:b/>
-          <w:bCs/>
-          <w:lang w:val="en-US"/>
-        </w:rPr>
+        <w:widowControl/>
+        <w:spacing w:line="240" w:lineRule="auto"/>
+        <w:ind w:firstLine="0"/>
+        <w:jc w:val="left"/>
+        <w:rPr>
+          <w:b/>
+          <w:bCs/>
+        </w:rPr>
+      </w:pPr>
+      <w:r>
+        <w:rPr>
+          <w:b/>
+          <w:bCs/>
+        </w:rPr>
+        <w:br w:type="page"/>
+      </w:r>
+    </w:p>
+    <w:p>
+      <w:pPr>
+        <w:rPr>
+          <w:b/>
+          <w:bCs/>
+        </w:rPr>
+      </w:pPr>
+      <w:r>
+        <w:rPr>
+          <w:b/>
+          <w:bCs/>
+        </w:rPr>
+        <w:lastRenderedPageBreak/>
         <w:t>Home</w:t>
       </w:r>
     </w:p>
     <w:p>
       <w:pPr>
+        <w:rPr>
+          <w:b/>
+          <w:bCs/>
+        </w:rPr>
+      </w:pPr>
+      <w:r>
+        <w:rPr>
+          <w:b/>
+          <w:bCs/>
+        </w:rPr>
+        <w:tab/>
+      </w:r>
+    </w:p>
+    <w:p>
+      <w:pPr>
         <w:pStyle w:val="Figura"/>
-        <w:rPr>
-          <w:lang w:val="en-US"/>
-        </w:rPr>
-      </w:pPr>
-      <w:r>
-        <w:rPr>
-          <w:b/>
-          <w:bCs/>
+      </w:pPr>
+      <w:bookmarkStart w:id="75" w:name="_Toc166748343"/>
+      <w:r>
+        <w:rPr>
+          <w:b/>
+          <w:bCs/>
+          <w:noProof/>
         </w:rPr>
         <w:drawing>
-          <wp:anchor distT="0" distB="0" distL="114300" distR="114300" simplePos="0" relativeHeight="251669510" behindDoc="0" locked="0" layoutInCell="1" allowOverlap="1" wp14:anchorId="7451CB97" wp14:editId="732DDD08">
+          <wp:anchor distT="0" distB="0" distL="114300" distR="114300" simplePos="0" relativeHeight="251658253" behindDoc="0" locked="0" layoutInCell="1" allowOverlap="1" wp14:anchorId="7451CB97" wp14:editId="732DDD08">
             <wp:simplePos x="0" y="0"/>
             <wp:positionH relativeFrom="margin">
               <wp:align>center</wp:align>
@@ -7983,27 +8344,13 @@
           </wp:anchor>
         </w:drawing>
       </w:r>
-      <w:proofErr w:type="spellStart"/>
-      <w:r>
-        <w:rPr>
-          <w:lang w:val="en-US"/>
-        </w:rPr>
-        <w:t>Figura</w:t>
-      </w:r>
-      <w:proofErr w:type="spellEnd"/>
-      <w:r>
-        <w:rPr>
-          <w:lang w:val="en-US"/>
-        </w:rPr>
-        <w:t xml:space="preserve"> </w:t>
+      <w:r>
+        <w:t xml:space="preserve">Figura </w:t>
       </w:r>
       <w:r>
         <w:fldChar w:fldCharType="begin"/>
       </w:r>
       <w:r>
-        <w:rPr>
-          <w:lang w:val="en-US"/>
-        </w:rPr>
         <w:instrText xml:space="preserve"> SEQ Figura \* ARABIC </w:instrText>
       </w:r>
       <w:r>
@@ -8012,7 +8359,6 @@
       <w:r>
         <w:rPr>
           <w:noProof/>
-          <w:lang w:val="en-US"/>
         </w:rPr>
         <w:t>10</w:t>
       </w:r>
@@ -8020,11 +8366,9 @@
         <w:fldChar w:fldCharType="end"/>
       </w:r>
       <w:r>
-        <w:rPr>
-          <w:lang w:val="en-US"/>
-        </w:rPr>
         <w:t xml:space="preserve"> - Wireframe Mobile - Home</w:t>
       </w:r>
+      <w:bookmarkEnd w:id="75"/>
     </w:p>
     <w:p>
       <w:pPr>
@@ -8079,15 +8423,25 @@
     </w:p>
     <w:p>
       <w:pPr>
+        <w:rPr>
+          <w:b/>
+          <w:bCs/>
+        </w:rPr>
+      </w:pPr>
+    </w:p>
+    <w:p>
+      <w:pPr>
         <w:pStyle w:val="Figura"/>
       </w:pPr>
-      <w:r>
-        <w:rPr>
-          <w:b/>
-          <w:bCs/>
+      <w:bookmarkStart w:id="76" w:name="_Toc166748344"/>
+      <w:r>
+        <w:rPr>
+          <w:b/>
+          <w:bCs/>
+          <w:noProof/>
         </w:rPr>
         <w:drawing>
-          <wp:anchor distT="0" distB="0" distL="114300" distR="114300" simplePos="0" relativeHeight="251670534" behindDoc="0" locked="0" layoutInCell="1" allowOverlap="1" wp14:anchorId="392A9078" wp14:editId="2BA6397F">
+          <wp:anchor distT="0" distB="0" distL="114300" distR="114300" simplePos="0" relativeHeight="251658254" behindDoc="0" locked="0" layoutInCell="1" allowOverlap="1" wp14:anchorId="392A9078" wp14:editId="2BA6397F">
             <wp:simplePos x="0" y="0"/>
             <wp:positionH relativeFrom="column">
               <wp:posOffset>1091565</wp:posOffset>
@@ -8166,6 +8520,7 @@
       <w:r>
         <w:t>Exibir Evento</w:t>
       </w:r>
+      <w:bookmarkEnd w:id="76"/>
     </w:p>
     <w:p>
       <w:pPr>
@@ -8207,14 +8562,30 @@
           <w:bCs/>
         </w:rPr>
         <w:lastRenderedPageBreak/>
+        <w:t>Exibir Sobre Nós</w:t>
+      </w:r>
+    </w:p>
+    <w:p>
+      <w:pPr>
+        <w:rPr>
+          <w:b/>
+          <w:bCs/>
+        </w:rPr>
+      </w:pPr>
+      <w:r>
+        <w:rPr>
+          <w:b/>
+          <w:bCs/>
+          <w:noProof/>
+        </w:rPr>
         <w:drawing>
-          <wp:anchor distT="0" distB="0" distL="114300" distR="114300" simplePos="0" relativeHeight="251671558" behindDoc="0" locked="0" layoutInCell="1" allowOverlap="1" wp14:anchorId="38DC8F51" wp14:editId="54BC9367">
+          <wp:anchor distT="0" distB="0" distL="114300" distR="114300" simplePos="0" relativeHeight="251658255" behindDoc="0" locked="0" layoutInCell="1" allowOverlap="1" wp14:anchorId="38DC8F51" wp14:editId="425BCC25">
             <wp:simplePos x="0" y="0"/>
             <wp:positionH relativeFrom="margin">
               <wp:align>center</wp:align>
             </wp:positionH>
             <wp:positionV relativeFrom="paragraph">
-              <wp:posOffset>438150</wp:posOffset>
+              <wp:posOffset>441960</wp:posOffset>
             </wp:positionV>
             <wp:extent cx="3505200" cy="5944235"/>
             <wp:effectExtent l="0" t="0" r="0" b="0"/>
@@ -8257,18 +8628,12 @@
           </wp:anchor>
         </w:drawing>
       </w:r>
-      <w:r>
-        <w:rPr>
-          <w:b/>
-          <w:bCs/>
-        </w:rPr>
-        <w:t>Exibir Sobre Nós</w:t>
-      </w:r>
     </w:p>
     <w:p>
       <w:pPr>
         <w:pStyle w:val="Figura"/>
       </w:pPr>
+      <w:bookmarkStart w:id="77" w:name="_Toc166748345"/>
       <w:r>
         <w:t xml:space="preserve">Figura </w:t>
       </w:r>
@@ -8291,11 +8656,12 @@
         <w:fldChar w:fldCharType="end"/>
       </w:r>
       <w:r>
-        <w:t xml:space="preserve"> - </w:t>
-      </w:r>
-      <w:r>
-        <w:t>- Wireframe Mobile - Exibir Evento</w:t>
-      </w:r>
+        <w:t xml:space="preserve"> -</w:t>
+      </w:r>
+      <w:r>
+        <w:t xml:space="preserve"> Wireframe Mobile - Exibir Evento</w:t>
+      </w:r>
+      <w:bookmarkEnd w:id="77"/>
     </w:p>
     <w:p>
       <w:pPr>
@@ -8312,13 +8678,311 @@
     </w:p>
     <w:p>
       <w:pPr>
+        <w:widowControl/>
+        <w:spacing w:line="240" w:lineRule="auto"/>
         <w:ind w:firstLine="0"/>
-      </w:pPr>
-      <w:r>
-        <w:rPr>
-          <w:b/>
-          <w:bCs/>
-        </w:rPr>
+        <w:jc w:val="left"/>
+        <w:rPr>
+          <w:b/>
+          <w:bCs/>
+        </w:rPr>
+      </w:pPr>
+      <w:r>
+        <w:rPr>
+          <w:b/>
+          <w:bCs/>
+        </w:rPr>
+        <w:br w:type="page"/>
+      </w:r>
+    </w:p>
+    <w:p>
+      <w:pPr>
+        <w:rPr>
+          <w:b/>
+          <w:bCs/>
+        </w:rPr>
+      </w:pPr>
+      <w:r>
+        <w:rPr>
+          <w:b/>
+          <w:bCs/>
+        </w:rPr>
+        <w:lastRenderedPageBreak/>
+        <w:t>Cadastrar Evento</w:t>
+      </w:r>
+    </w:p>
+    <w:p>
+      <w:pPr>
+        <w:rPr>
+          <w:b/>
+          <w:bCs/>
+        </w:rPr>
+      </w:pPr>
+    </w:p>
+    <w:p>
+      <w:pPr>
+        <w:pStyle w:val="Figura"/>
+      </w:pPr>
+      <w:bookmarkStart w:id="78" w:name="_Toc166748346"/>
+      <w:r>
+        <w:rPr>
+          <w:b/>
+          <w:bCs/>
+          <w:noProof/>
+        </w:rPr>
+        <w:drawing>
+          <wp:anchor distT="0" distB="0" distL="114300" distR="114300" simplePos="0" relativeHeight="251659279" behindDoc="0" locked="0" layoutInCell="1" allowOverlap="1" wp14:anchorId="489339B8" wp14:editId="1F77C556">
+            <wp:simplePos x="0" y="0"/>
+            <wp:positionH relativeFrom="page">
+              <wp:align>center</wp:align>
+            </wp:positionH>
+            <wp:positionV relativeFrom="paragraph">
+              <wp:posOffset>257175</wp:posOffset>
+            </wp:positionV>
+            <wp:extent cx="3419952" cy="5915851"/>
+            <wp:effectExtent l="0" t="0" r="9525" b="8890"/>
+            <wp:wrapTopAndBottom/>
+            <wp:docPr id="1002275861" name="Imagem 1"/>
+            <wp:cNvGraphicFramePr>
+              <a:graphicFrameLocks xmlns:a="http://schemas.openxmlformats.org/drawingml/2006/main" noChangeAspect="1"/>
+            </wp:cNvGraphicFramePr>
+            <a:graphic xmlns:a="http://schemas.openxmlformats.org/drawingml/2006/main">
+              <a:graphicData uri="http://schemas.openxmlformats.org/drawingml/2006/picture">
+                <pic:pic xmlns:pic="http://schemas.openxmlformats.org/drawingml/2006/picture">
+                  <pic:nvPicPr>
+                    <pic:cNvPr id="1002275861" name=""/>
+                    <pic:cNvPicPr/>
+                  </pic:nvPicPr>
+                  <pic:blipFill>
+                    <a:blip r:embed="rId26">
+                      <a:extLst>
+                        <a:ext uri="{28A0092B-C50C-407E-A947-70E740481C1C}">
+                          <a14:useLocalDpi xmlns:a14="http://schemas.microsoft.com/office/drawing/2010/main" val="0"/>
+                        </a:ext>
+                      </a:extLst>
+                    </a:blip>
+                    <a:stretch>
+                      <a:fillRect/>
+                    </a:stretch>
+                  </pic:blipFill>
+                  <pic:spPr>
+                    <a:xfrm>
+                      <a:off x="0" y="0"/>
+                      <a:ext cx="3419952" cy="5915851"/>
+                    </a:xfrm>
+                    <a:prstGeom prst="rect">
+                      <a:avLst/>
+                    </a:prstGeom>
+                  </pic:spPr>
+                </pic:pic>
+              </a:graphicData>
+            </a:graphic>
+          </wp:anchor>
+        </w:drawing>
+      </w:r>
+      <w:r>
+        <w:t xml:space="preserve">Figura </w:t>
+      </w:r>
+      <w:r>
+        <w:fldChar w:fldCharType="begin"/>
+      </w:r>
+      <w:r>
+        <w:instrText xml:space="preserve"> SEQ Figura \* ARABIC </w:instrText>
+      </w:r>
+      <w:r>
+        <w:fldChar w:fldCharType="separate"/>
+      </w:r>
+      <w:r>
+        <w:rPr>
+          <w:noProof/>
+        </w:rPr>
+        <w:t>13</w:t>
+      </w:r>
+      <w:r>
+        <w:fldChar w:fldCharType="end"/>
+      </w:r>
+      <w:r>
+        <w:t xml:space="preserve"> </w:t>
+      </w:r>
+      <w:r>
+        <w:t xml:space="preserve">- Wireframe Mobile - </w:t>
+      </w:r>
+      <w:r>
+        <w:t>Cadastrar Evento</w:t>
+      </w:r>
+      <w:bookmarkEnd w:id="78"/>
+    </w:p>
+    <w:p>
+      <w:pPr>
+        <w:pStyle w:val="Figura"/>
+      </w:pPr>
+      <w:r>
+        <w:t>Fonte: Elaborado pelas autoras (2024)</w:t>
+      </w:r>
+    </w:p>
+    <w:p>
+      <w:pPr>
+        <w:ind w:firstLine="0"/>
+        <w:rPr>
+          <w:b/>
+          <w:bCs/>
+        </w:rPr>
+      </w:pPr>
+    </w:p>
+    <w:p>
+      <w:pPr>
+        <w:rPr>
+          <w:b/>
+          <w:bCs/>
+        </w:rPr>
+      </w:pPr>
+      <w:r>
+        <w:br w:type="page"/>
+      </w:r>
+      <w:r>
+        <w:rPr>
+          <w:b/>
+          <w:bCs/>
+        </w:rPr>
+        <w:lastRenderedPageBreak/>
+        <w:t>Exibir Contato</w:t>
+      </w:r>
+    </w:p>
+    <w:p>
+      <w:pPr>
+        <w:rPr>
+          <w:b/>
+          <w:bCs/>
+        </w:rPr>
+      </w:pPr>
+    </w:p>
+    <w:p>
+      <w:pPr>
+        <w:pStyle w:val="Figura"/>
+      </w:pPr>
+      <w:bookmarkStart w:id="79" w:name="_Toc166748347"/>
+      <w:r>
+        <w:rPr>
+          <w:b/>
+          <w:bCs/>
+          <w:noProof/>
+        </w:rPr>
+        <w:drawing>
+          <wp:anchor distT="0" distB="0" distL="114300" distR="114300" simplePos="0" relativeHeight="251660303" behindDoc="0" locked="0" layoutInCell="1" allowOverlap="1" wp14:anchorId="3161429D" wp14:editId="5C0A8000">
+            <wp:simplePos x="0" y="0"/>
+            <wp:positionH relativeFrom="column">
+              <wp:posOffset>1082040</wp:posOffset>
+            </wp:positionH>
+            <wp:positionV relativeFrom="paragraph">
+              <wp:posOffset>219709</wp:posOffset>
+            </wp:positionV>
+            <wp:extent cx="3505689" cy="5973009"/>
+            <wp:effectExtent l="0" t="0" r="0" b="8890"/>
+            <wp:wrapTopAndBottom/>
+            <wp:docPr id="379502233" name="Imagem 1"/>
+            <wp:cNvGraphicFramePr>
+              <a:graphicFrameLocks xmlns:a="http://schemas.openxmlformats.org/drawingml/2006/main" noChangeAspect="1"/>
+            </wp:cNvGraphicFramePr>
+            <a:graphic xmlns:a="http://schemas.openxmlformats.org/drawingml/2006/main">
+              <a:graphicData uri="http://schemas.openxmlformats.org/drawingml/2006/picture">
+                <pic:pic xmlns:pic="http://schemas.openxmlformats.org/drawingml/2006/picture">
+                  <pic:nvPicPr>
+                    <pic:cNvPr id="379502233" name=""/>
+                    <pic:cNvPicPr/>
+                  </pic:nvPicPr>
+                  <pic:blipFill>
+                    <a:blip r:embed="rId27">
+                      <a:extLst>
+                        <a:ext uri="{28A0092B-C50C-407E-A947-70E740481C1C}">
+                          <a14:useLocalDpi xmlns:a14="http://schemas.microsoft.com/office/drawing/2010/main" val="0"/>
+                        </a:ext>
+                      </a:extLst>
+                    </a:blip>
+                    <a:stretch>
+                      <a:fillRect/>
+                    </a:stretch>
+                  </pic:blipFill>
+                  <pic:spPr>
+                    <a:xfrm>
+                      <a:off x="0" y="0"/>
+                      <a:ext cx="3505689" cy="5973009"/>
+                    </a:xfrm>
+                    <a:prstGeom prst="rect">
+                      <a:avLst/>
+                    </a:prstGeom>
+                  </pic:spPr>
+                </pic:pic>
+              </a:graphicData>
+            </a:graphic>
+          </wp:anchor>
+        </w:drawing>
+      </w:r>
+      <w:r>
+        <w:t xml:space="preserve">Figura </w:t>
+      </w:r>
+      <w:r>
+        <w:fldChar w:fldCharType="begin"/>
+      </w:r>
+      <w:r>
+        <w:instrText xml:space="preserve"> SEQ Figura \* ARABIC </w:instrText>
+      </w:r>
+      <w:r>
+        <w:fldChar w:fldCharType="separate"/>
+      </w:r>
+      <w:r>
+        <w:rPr>
+          <w:noProof/>
+        </w:rPr>
+        <w:t>14</w:t>
+      </w:r>
+      <w:r>
+        <w:fldChar w:fldCharType="end"/>
+      </w:r>
+      <w:r>
+        <w:t xml:space="preserve"> - Wireframe Mobile - Cadastrar Evento</w:t>
+      </w:r>
+      <w:bookmarkEnd w:id="79"/>
+    </w:p>
+    <w:p>
+      <w:pPr>
+        <w:pStyle w:val="Figura"/>
+      </w:pPr>
+      <w:r>
+        <w:t>Fonte: Elaborado pelas autoras (2024)</w:t>
+      </w:r>
+    </w:p>
+    <w:p>
+      <w:pPr>
+        <w:widowControl/>
+        <w:spacing w:line="240" w:lineRule="auto"/>
+        <w:ind w:firstLine="0"/>
+        <w:jc w:val="left"/>
+        <w:rPr>
+          <w:b/>
+          <w:bCs/>
+        </w:rPr>
+      </w:pPr>
+      <w:r>
+        <w:rPr>
+          <w:b/>
+          <w:bCs/>
+        </w:rPr>
+        <w:br w:type="page"/>
+      </w:r>
+    </w:p>
+    <w:p>
+      <w:pPr>
+        <w:rPr>
+          <w:b/>
+          <w:bCs/>
+        </w:rPr>
+      </w:pPr>
+      <w:r>
+        <w:rPr>
+          <w:b/>
+          <w:bCs/>
+        </w:rPr>
+        <w:lastRenderedPageBreak/>
         <w:t>M</w:t>
       </w:r>
       <w:r>
@@ -8374,11 +9038,10 @@
         <w:rPr>
           <w:noProof/>
         </w:rPr>
-        <w:lastRenderedPageBreak/>
         <mc:AlternateContent>
           <mc:Choice Requires="wps">
             <w:drawing>
-              <wp:anchor distT="0" distB="0" distL="114300" distR="114300" simplePos="0" relativeHeight="251661318" behindDoc="0" locked="0" layoutInCell="1" allowOverlap="1" wp14:anchorId="6901A205" wp14:editId="695F519E">
+              <wp:anchor distT="0" distB="0" distL="114300" distR="114300" simplePos="0" relativeHeight="251658248" behindDoc="0" locked="0" layoutInCell="1" allowOverlap="1" wp14:anchorId="6901A205" wp14:editId="695F519E">
                 <wp:simplePos x="0" y="0"/>
                 <wp:positionH relativeFrom="margin">
                   <wp:posOffset>291465</wp:posOffset>
@@ -8419,7 +9082,7 @@
                                 <w:bCs/>
                               </w:rPr>
                             </w:pPr>
-                            <w:bookmarkStart w:id="75" w:name="_Toc166744391"/>
+                            <w:bookmarkStart w:id="80" w:name="_Toc166748348"/>
                             <w:r>
                               <w:t xml:space="preserve">Figura </w:t>
                             </w:r>
@@ -8436,7 +9099,7 @@
                               <w:rPr>
                                 <w:noProof/>
                               </w:rPr>
-                              <w:t>13</w:t>
+                              <w:t>15</w:t>
                             </w:r>
                             <w:r>
                               <w:fldChar w:fldCharType="end"/>
@@ -8444,7 +9107,7 @@
                             <w:r>
                               <w:t xml:space="preserve"> - Modelo de Navegação</w:t>
                             </w:r>
-                            <w:bookmarkEnd w:id="75"/>
+                            <w:bookmarkEnd w:id="80"/>
                           </w:p>
                         </w:txbxContent>
                       </wps:txbx>
@@ -8465,7 +9128,7 @@
           </mc:Choice>
           <mc:Fallback>
             <w:pict>
-              <v:shape w14:anchorId="6901A205" id="_x0000_s1029" type="#_x0000_t202" style="position:absolute;left:0;text-align:left;margin-left:22.95pt;margin-top:13.8pt;width:408.05pt;height:15.75pt;z-index:251661318;visibility:visible;mso-wrap-style:square;mso-height-percent:0;mso-wrap-distance-left:9pt;mso-wrap-distance-top:0;mso-wrap-distance-right:9pt;mso-wrap-distance-bottom:0;mso-position-horizontal:absolute;mso-position-horizontal-relative:margin;mso-position-vertical:absolute;mso-position-vertical-relative:text;mso-height-percent:0;mso-height-relative:margin;v-text-anchor:top" o:gfxdata="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" filled="f" stroked="f">
+              <v:shape w14:anchorId="6901A205" id="_x0000_s1029" type="#_x0000_t202" style="position:absolute;left:0;text-align:left;margin-left:22.95pt;margin-top:13.8pt;width:408.05pt;height:15.75pt;z-index:251658248;visibility:visible;mso-wrap-style:square;mso-height-percent:0;mso-wrap-distance-left:9pt;mso-wrap-distance-top:0;mso-wrap-distance-right:9pt;mso-wrap-distance-bottom:0;mso-position-horizontal:absolute;mso-position-horizontal-relative:margin;mso-position-vertical:absolute;mso-position-vertical-relative:text;mso-height-percent:0;mso-height-relative:margin;v-text-anchor:top" o:gfxdata="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" filled="f" stroked="f">
                 <v:textbox inset="0,0,0,0">
                   <w:txbxContent>
                     <w:p>
@@ -8477,7 +9140,7 @@
                           <w:bCs/>
                         </w:rPr>
                       </w:pPr>
-                      <w:bookmarkStart w:id="76" w:name="_Toc166744391"/>
+                      <w:bookmarkStart w:id="81" w:name="_Toc166748348"/>
                       <w:r>
                         <w:t xml:space="preserve">Figura </w:t>
                       </w:r>
@@ -8494,7 +9157,7 @@
                         <w:rPr>
                           <w:noProof/>
                         </w:rPr>
-                        <w:t>13</w:t>
+                        <w:t>15</w:t>
                       </w:r>
                       <w:r>
                         <w:fldChar w:fldCharType="end"/>
@@ -8502,7 +9165,7 @@
                       <w:r>
                         <w:t xml:space="preserve"> - Modelo de Navegação</w:t>
                       </w:r>
-                      <w:bookmarkEnd w:id="76"/>
+                      <w:bookmarkEnd w:id="81"/>
                     </w:p>
                   </w:txbxContent>
                 </v:textbox>
@@ -8517,10 +9180,11 @@
           <w:rFonts w:cs="Arial"/>
           <w:b/>
           <w:bCs/>
+          <w:noProof/>
           <w:szCs w:val="24"/>
         </w:rPr>
         <w:drawing>
-          <wp:anchor distT="0" distB="0" distL="114300" distR="114300" simplePos="0" relativeHeight="251659270" behindDoc="0" locked="0" layoutInCell="1" allowOverlap="1" wp14:anchorId="01D66BDB" wp14:editId="3C204B3B">
+          <wp:anchor distT="0" distB="0" distL="114300" distR="114300" simplePos="0" relativeHeight="251658247" behindDoc="0" locked="0" layoutInCell="1" allowOverlap="1" wp14:anchorId="01D66BDB" wp14:editId="3C204B3B">
             <wp:simplePos x="0" y="0"/>
             <wp:positionH relativeFrom="margin">
               <wp:align>center</wp:align>
@@ -8543,7 +9207,7 @@
                     <pic:cNvPicPr/>
                   </pic:nvPicPr>
                   <pic:blipFill>
-                    <a:blip r:embed="rId26">
+                    <a:blip r:embed="rId28">
                       <a:extLst>
                         <a:ext uri="{28A0092B-C50C-407E-A947-70E740481C1C}">
                           <a14:useLocalDpi xmlns:a14="http://schemas.microsoft.com/office/drawing/2010/main" val="0"/>
@@ -8604,7 +9268,7 @@
           <w:szCs w:val="24"/>
         </w:rPr>
       </w:pPr>
-      <w:bookmarkStart w:id="77" w:name="_Toc165310890"/>
+      <w:bookmarkStart w:id="82" w:name="_Toc165310890"/>
     </w:p>
     <w:p>
       <w:pPr>
@@ -8652,7 +9316,7 @@
           <w:lang w:val="pt-BR"/>
         </w:rPr>
       </w:pPr>
-      <w:bookmarkStart w:id="78" w:name="_Toc166738967"/>
+      <w:bookmarkStart w:id="83" w:name="_Toc166738967"/>
       <w:r>
         <w:rPr>
           <w:lang w:val="pt-BR"/>
@@ -8660,8 +9324,8 @@
         <w:lastRenderedPageBreak/>
         <w:t>PROTÓTIPO</w:t>
       </w:r>
-      <w:bookmarkEnd w:id="77"/>
-      <w:bookmarkEnd w:id="78"/>
+      <w:bookmarkEnd w:id="82"/>
+      <w:bookmarkEnd w:id="83"/>
       <w:r>
         <w:rPr>
           <w:lang w:val="pt-BR"/>
@@ -8694,7 +9358,7 @@
       <w:r>
         <w:t xml:space="preserve">: </w:t>
       </w:r>
-      <w:hyperlink r:id="rId27" w:history="1">
+      <w:hyperlink r:id="rId29" w:history="1">
         <w:r>
           <w:rPr>
             <w:rStyle w:val="Hyperlink"/>
@@ -8740,8 +9404,8 @@
           <w:lang w:val="pt-BR"/>
         </w:rPr>
       </w:pPr>
-      <w:bookmarkStart w:id="79" w:name="_Toc165310891"/>
-      <w:bookmarkStart w:id="80" w:name="_Toc166738968"/>
+      <w:bookmarkStart w:id="84" w:name="_Toc165310891"/>
+      <w:bookmarkStart w:id="85" w:name="_Toc166738968"/>
       <w:r>
         <w:rPr>
           <w:lang w:val="pt-BR"/>
@@ -8749,8 +9413,8 @@
         <w:lastRenderedPageBreak/>
         <w:t>APLICAÇÃO</w:t>
       </w:r>
-      <w:bookmarkEnd w:id="79"/>
-      <w:bookmarkEnd w:id="80"/>
+      <w:bookmarkEnd w:id="84"/>
+      <w:bookmarkEnd w:id="85"/>
     </w:p>
     <w:p>
       <w:r>
@@ -8768,12 +9432,12 @@
       <w:r>
         <w:t xml:space="preserve"> </w:t>
       </w:r>
-      <w:hyperlink r:id="rId28" w:history="1">
+      <w:hyperlink r:id="rId30" w:history="1">
         <w:r>
           <w:rPr>
             <w:rStyle w:val="Hyperlink"/>
           </w:rPr>
-          <w:t>https://localize-jahu.vercel.app/index.html</w:t>
+          <w:t>https://localize-jahu.github.io/index.html</w:t>
         </w:r>
       </w:hyperlink>
       <w:r>
@@ -8841,7 +9505,7 @@
       <w:pPr>
         <w:pStyle w:val="Figura"/>
       </w:pPr>
-      <w:bookmarkStart w:id="81" w:name="_Toc166744392"/>
+      <w:bookmarkStart w:id="86" w:name="_Toc166748349"/>
       <w:r>
         <w:lastRenderedPageBreak/>
         <w:t xml:space="preserve">Figura </w:t>
@@ -8859,7 +9523,7 @@
         <w:rPr>
           <w:noProof/>
         </w:rPr>
-        <w:t>14</w:t>
+        <w:t>16</w:t>
       </w:r>
       <w:r>
         <w:fldChar w:fldCharType="end"/>
@@ -8870,7 +9534,7 @@
       <w:r>
         <w:t xml:space="preserve"> Documento HTML da página de exibição de eventos</w:t>
       </w:r>
-      <w:bookmarkEnd w:id="81"/>
+      <w:bookmarkEnd w:id="86"/>
     </w:p>
     <w:p>
       <w:pPr>
@@ -8903,7 +9567,7 @@
                     <pic:cNvPicPr/>
                   </pic:nvPicPr>
                   <pic:blipFill>
-                    <a:blip r:embed="rId29"/>
+                    <a:blip r:embed="rId31"/>
                     <a:stretch>
                       <a:fillRect/>
                     </a:stretch>
@@ -8951,7 +9615,7 @@
       <w:pPr>
         <w:pStyle w:val="Figura"/>
       </w:pPr>
-      <w:bookmarkStart w:id="82" w:name="_Toc166744393"/>
+      <w:bookmarkStart w:id="87" w:name="_Toc166748350"/>
       <w:r>
         <w:lastRenderedPageBreak/>
         <w:t xml:space="preserve">Figura </w:t>
@@ -8969,7 +9633,7 @@
         <w:rPr>
           <w:noProof/>
         </w:rPr>
-        <w:t>15</w:t>
+        <w:t>17</w:t>
       </w:r>
       <w:r>
         <w:fldChar w:fldCharType="end"/>
@@ -8986,7 +9650,7 @@
       <w:r>
         <w:t>Documento HTML da página principal</w:t>
       </w:r>
-      <w:bookmarkEnd w:id="82"/>
+      <w:bookmarkEnd w:id="87"/>
     </w:p>
     <w:p>
       <w:pPr>
@@ -9021,7 +9685,7 @@
                     <pic:cNvPicPr/>
                   </pic:nvPicPr>
                   <pic:blipFill>
-                    <a:blip r:embed="rId30"/>
+                    <a:blip r:embed="rId32"/>
                     <a:stretch>
                       <a:fillRect/>
                     </a:stretch>
@@ -9069,7 +9733,7 @@
       <w:pPr>
         <w:pStyle w:val="Figura"/>
       </w:pPr>
-      <w:bookmarkStart w:id="83" w:name="_Toc166744394"/>
+      <w:bookmarkStart w:id="88" w:name="_Toc166748351"/>
       <w:r>
         <w:lastRenderedPageBreak/>
         <w:t xml:space="preserve">Figura </w:t>
@@ -9087,7 +9751,7 @@
         <w:rPr>
           <w:noProof/>
         </w:rPr>
-        <w:t>16</w:t>
+        <w:t>18</w:t>
       </w:r>
       <w:r>
         <w:fldChar w:fldCharType="end"/>
@@ -9104,7 +9768,7 @@
       <w:r>
         <w:t>o Documento HTML da página principal</w:t>
       </w:r>
-      <w:bookmarkEnd w:id="83"/>
+      <w:bookmarkEnd w:id="88"/>
     </w:p>
     <w:p>
       <w:pPr>
@@ -9139,7 +9803,7 @@
                     <pic:cNvPicPr/>
                   </pic:nvPicPr>
                   <pic:blipFill>
-                    <a:blip r:embed="rId31"/>
+                    <a:blip r:embed="rId33"/>
                     <a:stretch>
                       <a:fillRect/>
                     </a:stretch>
@@ -9245,7 +9909,7 @@
       <w:pPr>
         <w:pStyle w:val="Figura"/>
       </w:pPr>
-      <w:bookmarkStart w:id="84" w:name="_Toc166744395"/>
+      <w:bookmarkStart w:id="89" w:name="_Toc166748352"/>
       <w:r>
         <w:rPr>
           <w:noProof/>
@@ -9274,7 +9938,7 @@
                     <pic:cNvPicPr/>
                   </pic:nvPicPr>
                   <pic:blipFill>
-                    <a:blip r:embed="rId32">
+                    <a:blip r:embed="rId34">
                       <a:extLst>
                         <a:ext uri="{28A0092B-C50C-407E-A947-70E740481C1C}">
                           <a14:useLocalDpi xmlns:a14="http://schemas.microsoft.com/office/drawing/2010/main" val="0"/>
@@ -9316,7 +9980,7 @@
         <w:rPr>
           <w:noProof/>
         </w:rPr>
-        <w:t>17</w:t>
+        <w:t>19</w:t>
       </w:r>
       <w:r>
         <w:fldChar w:fldCharType="end"/>
@@ -9333,7 +9997,7 @@
       <w:r>
         <w:t>Documento CSS da página principal</w:t>
       </w:r>
-      <w:bookmarkEnd w:id="84"/>
+      <w:bookmarkEnd w:id="89"/>
     </w:p>
     <w:p>
       <w:pPr>
@@ -9384,7 +10048,7 @@
                     <pic:cNvPicPr/>
                   </pic:nvPicPr>
                   <pic:blipFill>
-                    <a:blip r:embed="rId33">
+                    <a:blip r:embed="rId35">
                       <a:extLst>
                         <a:ext uri="{28A0092B-C50C-407E-A947-70E740481C1C}">
                           <a14:useLocalDpi xmlns:a14="http://schemas.microsoft.com/office/drawing/2010/main" val="0"/>
@@ -9461,7 +10125,7 @@
                             <w:pPr>
                               <w:pStyle w:val="Figura"/>
                             </w:pPr>
-                            <w:bookmarkStart w:id="85" w:name="_Toc166744396"/>
+                            <w:bookmarkStart w:id="90" w:name="_Toc166748353"/>
                             <w:r>
                               <w:t xml:space="preserve">Figura </w:t>
                             </w:r>
@@ -9478,7 +10142,7 @@
                               <w:rPr>
                                 <w:noProof/>
                               </w:rPr>
-                              <w:t>18</w:t>
+                              <w:t>20</w:t>
                             </w:r>
                             <w:r>
                               <w:fldChar w:fldCharType="end"/>
@@ -9498,7 +10162,7 @@
                             <w:r>
                               <w:t>estilização dos menus</w:t>
                             </w:r>
-                            <w:bookmarkEnd w:id="85"/>
+                            <w:bookmarkEnd w:id="90"/>
                           </w:p>
                         </w:txbxContent>
                       </wps:txbx>
@@ -9526,7 +10190,7 @@
                       <w:pPr>
                         <w:pStyle w:val="Figura"/>
                       </w:pPr>
-                      <w:bookmarkStart w:id="86" w:name="_Toc166744396"/>
+                      <w:bookmarkStart w:id="91" w:name="_Toc166748353"/>
                       <w:r>
                         <w:t xml:space="preserve">Figura </w:t>
                       </w:r>
@@ -9543,7 +10207,7 @@
                         <w:rPr>
                           <w:noProof/>
                         </w:rPr>
-                        <w:t>18</w:t>
+                        <w:t>20</w:t>
                       </w:r>
                       <w:r>
                         <w:fldChar w:fldCharType="end"/>
@@ -9563,7 +10227,7 @@
                       <w:r>
                         <w:t>estilização dos menus</w:t>
                       </w:r>
-                      <w:bookmarkEnd w:id="86"/>
+                      <w:bookmarkEnd w:id="91"/>
                     </w:p>
                   </w:txbxContent>
                 </v:textbox>
@@ -9574,7 +10238,15 @@
         </mc:AlternateContent>
       </w:r>
       <w:r>
-        <w:t>Fonte: Elaborado pelas autoras(2024)</w:t>
+        <w:t xml:space="preserve">Fonte: Elaborado pelas </w:t>
+      </w:r>
+      <w:proofErr w:type="gramStart"/>
+      <w:r>
+        <w:t>autoras(</w:t>
+      </w:r>
+      <w:proofErr w:type="gramEnd"/>
+      <w:r>
+        <w:t>2024)</w:t>
       </w:r>
     </w:p>
     <w:p>
@@ -9610,7 +10282,7 @@
                     <pic:cNvPicPr/>
                   </pic:nvPicPr>
                   <pic:blipFill>
-                    <a:blip r:embed="rId34">
+                    <a:blip r:embed="rId36">
                       <a:extLst>
                         <a:ext uri="{28A0092B-C50C-407E-A947-70E740481C1C}">
                           <a14:useLocalDpi xmlns:a14="http://schemas.microsoft.com/office/drawing/2010/main" val="0"/>
@@ -9687,7 +10359,7 @@
                             <w:pPr>
                               <w:pStyle w:val="Figura"/>
                             </w:pPr>
-                            <w:bookmarkStart w:id="87" w:name="_Toc166744397"/>
+                            <w:bookmarkStart w:id="92" w:name="_Toc166748354"/>
                             <w:r>
                               <w:t xml:space="preserve">Figura </w:t>
                             </w:r>
@@ -9704,7 +10376,7 @@
                               <w:rPr>
                                 <w:noProof/>
                               </w:rPr>
-                              <w:t>19</w:t>
+                              <w:t>21</w:t>
                             </w:r>
                             <w:r>
                               <w:fldChar w:fldCharType="end"/>
@@ -9721,7 +10393,7 @@
                             <w:r>
                               <w:t>Documento CSS da página de exibição de eventos</w:t>
                             </w:r>
-                            <w:bookmarkEnd w:id="87"/>
+                            <w:bookmarkEnd w:id="92"/>
                           </w:p>
                         </w:txbxContent>
                       </wps:txbx>
@@ -9749,7 +10421,7 @@
                       <w:pPr>
                         <w:pStyle w:val="Figura"/>
                       </w:pPr>
-                      <w:bookmarkStart w:id="88" w:name="_Toc166744397"/>
+                      <w:bookmarkStart w:id="93" w:name="_Toc166748354"/>
                       <w:r>
                         <w:t xml:space="preserve">Figura </w:t>
                       </w:r>
@@ -9766,7 +10438,7 @@
                         <w:rPr>
                           <w:noProof/>
                         </w:rPr>
-                        <w:t>19</w:t>
+                        <w:t>21</w:t>
                       </w:r>
                       <w:r>
                         <w:fldChar w:fldCharType="end"/>
@@ -9783,7 +10455,7 @@
                       <w:r>
                         <w:t>Documento CSS da página de exibição de eventos</w:t>
                       </w:r>
-                      <w:bookmarkEnd w:id="88"/>
+                      <w:bookmarkEnd w:id="93"/>
                     </w:p>
                   </w:txbxContent>
                 </v:textbox>
@@ -9828,8 +10500,8 @@
           <w:lang w:val="pt-BR"/>
         </w:rPr>
       </w:pPr>
-      <w:bookmarkStart w:id="89" w:name="_Toc165310892"/>
-      <w:bookmarkStart w:id="90" w:name="_Toc166738969"/>
+      <w:bookmarkStart w:id="94" w:name="_Toc165310892"/>
+      <w:bookmarkStart w:id="95" w:name="_Toc166738969"/>
       <w:r>
         <w:rPr>
           <w:lang w:val="pt-BR"/>
@@ -9845,8 +10517,8 @@
         </w:rPr>
         <w:t>NSIDERAÇÕES FINAIS</w:t>
       </w:r>
-      <w:bookmarkEnd w:id="89"/>
-      <w:bookmarkEnd w:id="90"/>
+      <w:bookmarkEnd w:id="94"/>
+      <w:bookmarkEnd w:id="95"/>
     </w:p>
     <w:p>
       <w:r>
@@ -10034,9 +10706,9 @@
           <w:caps/>
         </w:rPr>
       </w:pPr>
-      <w:bookmarkStart w:id="91" w:name="_Toc331506324"/>
-      <w:bookmarkStart w:id="92" w:name="_Toc331507632"/>
-      <w:bookmarkStart w:id="93" w:name="_Toc165310893"/>
+      <w:bookmarkStart w:id="96" w:name="_Toc331506324"/>
+      <w:bookmarkStart w:id="97" w:name="_Toc331507632"/>
+      <w:bookmarkStart w:id="98" w:name="_Toc165310893"/>
     </w:p>
     <w:p>
       <w:pPr>
@@ -10049,7 +10721,7 @@
           <w:lang w:val="pt-BR"/>
         </w:rPr>
       </w:pPr>
-      <w:bookmarkStart w:id="94" w:name="_Toc166738970"/>
+      <w:bookmarkStart w:id="99" w:name="_Toc166738970"/>
       <w:r>
         <w:rPr>
           <w:lang w:val="pt-BR"/>
@@ -10063,10 +10735,10 @@
         </w:rPr>
         <w:t>GRÁFICAS</w:t>
       </w:r>
-      <w:bookmarkEnd w:id="91"/>
-      <w:bookmarkEnd w:id="92"/>
-      <w:bookmarkEnd w:id="93"/>
-      <w:bookmarkEnd w:id="94"/>
+      <w:bookmarkEnd w:id="96"/>
+      <w:bookmarkEnd w:id="97"/>
+      <w:bookmarkEnd w:id="98"/>
+      <w:bookmarkEnd w:id="99"/>
     </w:p>
     <w:p/>
     <w:p>
@@ -10133,8 +10805,8 @@
     </w:p>
     <w:p/>
     <w:sectPr>
-      <w:headerReference w:type="default" r:id="rId35"/>
-      <w:footerReference w:type="default" r:id="rId36"/>
+      <w:headerReference w:type="default" r:id="rId37"/>
+      <w:footerReference w:type="default" r:id="rId38"/>
       <w:pgSz w:w="11907" w:h="16840" w:code="9"/>
       <w:pgMar w:top="1701" w:right="1134" w:bottom="1134" w:left="1701" w:header="709" w:footer="709" w:gutter="0"/>
       <w:cols w:space="720"/>
@@ -12940,14 +13612,7 @@
 </file>
 
 <file path=customXml/item2.xml><?xml version="1.0" encoding="utf-8"?>
-<p:properties xmlns:p="http://schemas.microsoft.com/office/2006/metadata/properties" xmlns:xsi="http://www.w3.org/2001/XMLSchema-instance" xmlns:pc="http://schemas.microsoft.com/office/infopath/2007/PartnerControls">
-  <documentManagement>
-    <lcf76f155ced4ddcb4097134ff3c332f xmlns="90191c2e-8b42-4228-85b4-7806ea93d9fa">
-      <Terms xmlns="http://schemas.microsoft.com/office/infopath/2007/PartnerControls"/>
-    </lcf76f155ced4ddcb4097134ff3c332f>
-    <TaxCatchAll xmlns="8d5d6a0f-107e-4682-b58a-f9becefb0ba6" xsi:nil="true"/>
-  </documentManagement>
-</p:properties>
+<b:Sources xmlns:b="http://schemas.openxmlformats.org/officeDocument/2006/bibliography" xmlns="http://schemas.openxmlformats.org/officeDocument/2006/bibliography" SelectedStyle="\APA.XSL" StyleName="APA"/>
 </file>
 
 <file path=customXml/item3.xml><?xml version="1.0" encoding="utf-8"?>
@@ -13146,7 +13811,14 @@
 </file>
 
 <file path=customXml/item4.xml><?xml version="1.0" encoding="utf-8"?>
-<b:Sources xmlns:b="http://schemas.openxmlformats.org/officeDocument/2006/bibliography" xmlns="http://schemas.openxmlformats.org/officeDocument/2006/bibliography" SelectedStyle="\APA.XSL" StyleName="APA"/>
+<p:properties xmlns:p="http://schemas.microsoft.com/office/2006/metadata/properties" xmlns:xsi="http://www.w3.org/2001/XMLSchema-instance" xmlns:pc="http://schemas.microsoft.com/office/infopath/2007/PartnerControls">
+  <documentManagement>
+    <lcf76f155ced4ddcb4097134ff3c332f xmlns="90191c2e-8b42-4228-85b4-7806ea93d9fa">
+      <Terms xmlns="http://schemas.microsoft.com/office/infopath/2007/PartnerControls"/>
+    </lcf76f155ced4ddcb4097134ff3c332f>
+    <TaxCatchAll xmlns="8d5d6a0f-107e-4682-b58a-f9becefb0ba6" xsi:nil="true"/>
+  </documentManagement>
+</p:properties>
 </file>
 
 <file path=customXml/itemProps1.xml><?xml version="1.0" encoding="utf-8"?>
@@ -13158,12 +13830,9 @@
 </file>
 
 <file path=customXml/itemProps2.xml><?xml version="1.0" encoding="utf-8"?>
-<ds:datastoreItem xmlns:ds="http://schemas.openxmlformats.org/officeDocument/2006/customXml" ds:itemID="{0FB482D0-C62D-40F8-A30D-80102D84D1F8}">
+<ds:datastoreItem xmlns:ds="http://schemas.openxmlformats.org/officeDocument/2006/customXml" ds:itemID="{71FC5AF4-4390-47A2-BFC8-B4D79B4359BE}">
   <ds:schemaRefs>
-    <ds:schemaRef ds:uri="http://schemas.microsoft.com/office/2006/metadata/properties"/>
-    <ds:schemaRef ds:uri="http://schemas.microsoft.com/office/infopath/2007/PartnerControls"/>
-    <ds:schemaRef ds:uri="90191c2e-8b42-4228-85b4-7806ea93d9fa"/>
-    <ds:schemaRef ds:uri="8d5d6a0f-107e-4682-b58a-f9becefb0ba6"/>
+    <ds:schemaRef ds:uri="http://schemas.openxmlformats.org/officeDocument/2006/bibliography"/>
   </ds:schemaRefs>
 </ds:datastoreItem>
 </file>
@@ -13188,9 +13857,18 @@
 </file>
 
 <file path=customXml/itemProps4.xml><?xml version="1.0" encoding="utf-8"?>
-<ds:datastoreItem xmlns:ds="http://schemas.openxmlformats.org/officeDocument/2006/customXml" ds:itemID="{71FC5AF4-4390-47A2-BFC8-B4D79B4359BE}">
+<ds:datastoreItem xmlns:ds="http://schemas.openxmlformats.org/officeDocument/2006/customXml" ds:itemID="{0FB482D0-C62D-40F8-A30D-80102D84D1F8}">
   <ds:schemaRefs>
-    <ds:schemaRef ds:uri="http://schemas.openxmlformats.org/officeDocument/2006/bibliography"/>
+    <ds:schemaRef ds:uri="http://www.w3.org/XML/1998/namespace"/>
+    <ds:schemaRef ds:uri="http://schemas.openxmlformats.org/package/2006/metadata/core-properties"/>
+    <ds:schemaRef ds:uri="8d5d6a0f-107e-4682-b58a-f9becefb0ba6"/>
+    <ds:schemaRef ds:uri="http://schemas.microsoft.com/office/2006/documentManagement/types"/>
+    <ds:schemaRef ds:uri="http://purl.org/dc/elements/1.1/"/>
+    <ds:schemaRef ds:uri="http://purl.org/dc/dcmitype/"/>
+    <ds:schemaRef ds:uri="http://schemas.microsoft.com/office/infopath/2007/PartnerControls"/>
+    <ds:schemaRef ds:uri="90191c2e-8b42-4228-85b4-7806ea93d9fa"/>
+    <ds:schemaRef ds:uri="http://schemas.microsoft.com/office/2006/metadata/properties"/>
+    <ds:schemaRef ds:uri="http://purl.org/dc/terms/"/>
   </ds:schemaRefs>
 </ds:datastoreItem>
 </file>
</xml_diff>